<commit_message>
akd and other stuff
</commit_message>
<xml_diff>
--- a/Beschreibungen/Beschreibung AnalyseKlassenDiagramm.docx
+++ b/Beschreibungen/Beschreibung AnalyseKlassenDiagramm.docx
@@ -74,12 +74,22 @@
         <w:pStyle w:val="Heading1"/>
         <w:jc w:val="both"/>
       </w:pPr>
+      <w:commentRangeStart w:id="0"/>
       <w:r>
         <w:t>Pattern</w:t>
       </w:r>
       <w:r>
         <w:t xml:space="preserve"> und HIWEISE?</w:t>
       </w:r>
+      <w:commentRangeEnd w:id="0"/>
+      <w:r>
+        <w:rPr>
+          <w:rStyle w:val="CommentReference"/>
+          <w:rFonts w:asciiTheme="minorHAnsi" w:eastAsiaTheme="minorHAnsi" w:hAnsiTheme="minorHAnsi" w:cstheme="minorBidi"/>
+          <w:color w:val="auto"/>
+        </w:rPr>
+        <w:commentReference w:id="0"/>
+      </w:r>
     </w:p>
     <w:p>
       <w:pPr>
@@ -180,19 +190,24 @@
       <w:r>
         <w:t xml:space="preserve">Eine Person hat einen Namen, eine Liste von Email Adressen und eine Liste von Telefonnummern, beiden vom Typ String. </w:t>
       </w:r>
-      <w:commentRangeStart w:id="0"/>
+      <w:commentRangeStart w:id="1"/>
       <w:r>
         <w:t>Für die Telefonnummern wurde der Typ String gewählt da man Telefonnummern eher selten als wirkliche Zahlen betrachtet.</w:t>
       </w:r>
-      <w:commentRangeEnd w:id="0"/>
+      <w:commentRangeEnd w:id="1"/>
       <w:r>
         <w:rPr>
           <w:rStyle w:val="CommentReference"/>
         </w:rPr>
-        <w:commentReference w:id="0"/>
-      </w:r>
-      <w:r>
-        <w:t xml:space="preserve"> Außerdem in einer 1..1 Relation der Adresse ein Ort zugewiesen. Als letztes kennzeichnet ein boolsches Flag, ob es sich bei der Person um einen Dienstleister handelt.</w:t>
+        <w:commentReference w:id="1"/>
+      </w:r>
+      <w:r>
+        <w:t xml:space="preserve"> Außerdem in e</w:t>
+      </w:r>
+      <w:bookmarkStart w:id="2" w:name="_GoBack"/>
+      <w:bookmarkEnd w:id="2"/>
+      <w:r>
+        <w:t>iner 1..1 Relation der Adresse ein Ort zugewiesen. Als letztes kennzeichnet ein boolsches Flag, ob es sich bei der Person um einen Dienstleister handelt.</w:t>
       </w:r>
     </w:p>
     <w:p>
@@ -256,13 +271,7 @@
         <w:t>den Aktionshilfsmitteln</w:t>
       </w:r>
       <w:r>
-        <w:t xml:space="preserve"> über eine Komposition verbunden. Das versteckt und das Meilenstein </w:t>
-      </w:r>
-      <w:r>
-        <w:t>Attribute</w:t>
-      </w:r>
-      <w:r>
-        <w:t xml:space="preserve"> sind vom Typ boolean. </w:t>
+        <w:t xml:space="preserve"> über eine Komposition verbunden. Das versteckt und das Meilenstein Attribute sind vom Typ boolean. </w:t>
       </w:r>
       <w:r>
         <w:t>Außerdem</w:t>
@@ -286,12 +295,7 @@
         <w:jc w:val="both"/>
       </w:pPr>
       <w:r>
-        <w:t>Der Caterer besitzt einen Namen und Beschreibung. Außerdem besitzt er 0 bis beliebig viele Belege. Um die Generalisierung des Essens und des Trinkens wieder zu spezialisieren hat er ja ein Attribut für das Essen und das Trinken vom Typ Lebensmittel mit der Kardinalität</w:t>
-      </w:r>
-      <w:bookmarkStart w:id="1" w:name="_GoBack"/>
-      <w:bookmarkEnd w:id="1"/>
-      <w:r>
-        <w:t xml:space="preserve"> 0..</w:t>
+        <w:t>Der Caterer besitzt einen Namen und Beschreibung. Außerdem besitzt er 0 bis beliebig viele Belege. Um die Generalisierung des Essens und des Trinkens wieder zu spezialisieren hat er ja ein Attribut für das Essen und das Trinken vom Typ Lebensmittel mit der Kardinalität 0..</w:t>
       </w:r>
       <w:proofErr w:type="gramStart"/>
       <w:r>
@@ -312,19 +316,10 @@
     </w:p>
     <w:p>
       <w:pPr>
-        <w:jc w:val="both"/>
-      </w:pPr>
-      <w:r>
-        <w:br w:type="page"/>
-      </w:r>
-    </w:p>
-    <w:p>
-      <w:pPr>
         <w:pStyle w:val="Heading2"/>
         <w:jc w:val="both"/>
       </w:pPr>
       <w:r>
-        <w:lastRenderedPageBreak/>
         <w:t>Ort</w:t>
       </w:r>
     </w:p>
@@ -516,11 +511,6 @@
       <w:r>
         <w:t>.</w:t>
       </w:r>
-    </w:p>
-    <w:p>
-      <w:pPr>
-        <w:jc w:val="both"/>
-      </w:pPr>
     </w:p>
     <w:sectPr>
       <w:pgSz w:w="11906" w:h="16838"/>
@@ -534,7 +524,20 @@
 
 <file path=word/comments.xml><?xml version="1.0" encoding="utf-8"?>
 <w:comments xmlns:wpc="http://schemas.microsoft.com/office/word/2010/wordprocessingCanvas" xmlns:mc="http://schemas.openxmlformats.org/markup-compatibility/2006" xmlns:o="urn:schemas-microsoft-com:office:office" xmlns:r="http://schemas.openxmlformats.org/officeDocument/2006/relationships" xmlns:m="http://schemas.openxmlformats.org/officeDocument/2006/math" xmlns:v="urn:schemas-microsoft-com:vml" xmlns:wp14="http://schemas.microsoft.com/office/word/2010/wordprocessingDrawing" xmlns:wp="http://schemas.openxmlformats.org/drawingml/2006/wordprocessingDrawing" xmlns:w10="urn:schemas-microsoft-com:office:word" xmlns:w="http://schemas.openxmlformats.org/wordprocessingml/2006/main" xmlns:w14="http://schemas.microsoft.com/office/word/2010/wordml" xmlns:w15="http://schemas.microsoft.com/office/word/2012/wordml" xmlns:wpg="http://schemas.microsoft.com/office/word/2010/wordprocessingGroup" xmlns:wpi="http://schemas.microsoft.com/office/word/2010/wordprocessingInk" xmlns:wne="http://schemas.microsoft.com/office/word/2006/wordml" xmlns:wps="http://schemas.microsoft.com/office/word/2010/wordprocessingShape" mc:Ignorable="w14 w15 wp14">
-  <w:comment w:id="0" w:author="Mueller, Kai" w:date="2016-07-16T10:30:00Z" w:initials="MK">
+  <w:comment w:id="0" w:author="Mueller, Kai" w:date="2016-07-27T10:12:00Z" w:initials="MK">
+    <w:p>
+      <w:pPr>
+        <w:pStyle w:val="CommentText"/>
+      </w:pPr>
+      <w:r>
+        <w:rPr>
+          <w:rStyle w:val="CommentReference"/>
+        </w:rPr>
+        <w:annotationRef/>
+      </w:r>
+    </w:p>
+  </w:comment>
+  <w:comment w:id="1" w:author="Mueller, Kai" w:date="2016-07-16T10:30:00Z" w:initials="MK">
     <w:p>
       <w:pPr>
         <w:pStyle w:val="CommentText"/>
@@ -555,6 +558,7 @@
 
 <file path=word/commentsExtended.xml><?xml version="1.0" encoding="utf-8"?>
 <w15:commentsEx xmlns:wpc="http://schemas.microsoft.com/office/word/2010/wordprocessingCanvas" xmlns:mc="http://schemas.openxmlformats.org/markup-compatibility/2006" xmlns:o="urn:schemas-microsoft-com:office:office" xmlns:r="http://schemas.openxmlformats.org/officeDocument/2006/relationships" xmlns:m="http://schemas.openxmlformats.org/officeDocument/2006/math" xmlns:v="urn:schemas-microsoft-com:vml" xmlns:wp14="http://schemas.microsoft.com/office/word/2010/wordprocessingDrawing" xmlns:wp="http://schemas.openxmlformats.org/drawingml/2006/wordprocessingDrawing" xmlns:w10="urn:schemas-microsoft-com:office:word" xmlns:w="http://schemas.openxmlformats.org/wordprocessingml/2006/main" xmlns:w14="http://schemas.microsoft.com/office/word/2010/wordml" xmlns:w15="http://schemas.microsoft.com/office/word/2012/wordml" xmlns:wpg="http://schemas.microsoft.com/office/word/2010/wordprocessingGroup" xmlns:wpi="http://schemas.microsoft.com/office/word/2010/wordprocessingInk" xmlns:wne="http://schemas.microsoft.com/office/word/2006/wordml" xmlns:wps="http://schemas.microsoft.com/office/word/2010/wordprocessingShape" mc:Ignorable="w14 w15 wp14">
+  <w15:commentEx w15:paraId="35CF6D4A" w15:done="0"/>
   <w15:commentEx w15:paraId="48D1A9A3" w15:done="0"/>
 </w15:commentsEx>
 </file>
@@ -1474,7 +1478,7 @@
 </file>
 
 <file path=customXml/itemProps1.xml><?xml version="1.0" encoding="utf-8"?>
-<ds:datastoreItem xmlns:ds="http://schemas.openxmlformats.org/officeDocument/2006/customXml" ds:itemID="{594C4F41-14A2-4FDF-BE08-81D8A72D15D5}">
+<ds:datastoreItem xmlns:ds="http://schemas.openxmlformats.org/officeDocument/2006/customXml" ds:itemID="{CCC880D7-F741-4915-A787-C9F75DCE5974}">
   <ds:schemaRefs>
     <ds:schemaRef ds:uri="http://schemas.openxmlformats.org/officeDocument/2006/bibliography"/>
   </ds:schemaRefs>

</xml_diff>

<commit_message>
remove all my todos and working on akd
</commit_message>
<xml_diff>
--- a/Beschreibungen/Beschreibung AnalyseKlassenDiagramm.docx
+++ b/Beschreibungen/Beschreibung AnalyseKlassenDiagramm.docx
@@ -71,25 +71,22 @@
     </w:p>
     <w:p>
       <w:pPr>
+        <w:jc w:val="both"/>
+      </w:pPr>
+      <w:r>
+        <w:t>Auf die Labels der Relationen wurde aus Übersichtszwecken verzichtet. Außerdem werden die Attribute die einer Rolle zugewiesen sind immer auch als Attribut vermerkt, d.h. die Rollen ersetzten keine Attribute</w:t>
+      </w:r>
+    </w:p>
+    <w:p>
+      <w:pPr>
         <w:pStyle w:val="Heading1"/>
         <w:jc w:val="both"/>
       </w:pPr>
-      <w:commentRangeStart w:id="0"/>
       <w:r>
         <w:t>Pattern</w:t>
       </w:r>
-      <w:r>
-        <w:t xml:space="preserve"> und HIWEISE?</w:t>
-      </w:r>
-      <w:commentRangeEnd w:id="0"/>
-      <w:r>
-        <w:rPr>
-          <w:rStyle w:val="CommentReference"/>
-          <w:rFonts w:asciiTheme="minorHAnsi" w:eastAsiaTheme="minorHAnsi" w:hAnsiTheme="minorHAnsi" w:cstheme="minorBidi"/>
-          <w:color w:val="auto"/>
-        </w:rPr>
-        <w:commentReference w:id="0"/>
-      </w:r>
+      <w:bookmarkStart w:id="0" w:name="_GoBack"/>
+      <w:bookmarkEnd w:id="0"/>
     </w:p>
     <w:p>
       <w:pPr>
@@ -111,10 +108,41 @@
         <w:t>werden</w:t>
       </w:r>
       <w:r>
-        <w:t xml:space="preserve"> das Rollen- und das Koordinatorpattern verwendet. Da einige Klassen mehr als eine Referenz auf eine Klasse haben, bietet sich hier dieses</w:t>
-      </w:r>
-      <w:r>
-        <w:t xml:space="preserve"> Pattern an. Das Koordinatorpattern</w:t>
+        <w:t xml:space="preserve"> das Rollen- und das Koordinatorpattern verwendet. </w:t>
+      </w:r>
+    </w:p>
+    <w:p>
+      <w:pPr>
+        <w:jc w:val="both"/>
+      </w:pPr>
+      <w:r>
+        <w:t>Das Rollenpattern bietet sich deswegen an, d</w:t>
+      </w:r>
+      <w:r>
+        <w:t>a einige Klassen mehr als eine</w:t>
+      </w:r>
+      <w:r>
+        <w:t xml:space="preserve"> Referenz auf eine Klasse haben</w:t>
+      </w:r>
+      <w:r>
+        <w:t xml:space="preserve">. </w:t>
+      </w:r>
+      <w:r>
+        <w:t>Daher agieren sie hierbei als Ro</w:t>
+      </w:r>
+      <w:r>
+        <w:t>llen mit entsprechenden Rollenn</w:t>
+      </w:r>
+      <w:r>
+        <w:t>amen.</w:t>
+      </w:r>
+    </w:p>
+    <w:p>
+      <w:pPr>
+        <w:jc w:val="both"/>
+      </w:pPr>
+      <w:r>
+        <w:t>Das Koordinatorpattern</w:t>
       </w:r>
       <w:r>
         <w:t xml:space="preserve"> </w:t>
@@ -131,14 +159,6 @@
     </w:p>
     <w:p>
       <w:pPr>
-        <w:jc w:val="both"/>
-      </w:pPr>
-      <w:r>
-        <w:t>Auf die Labels der Relationen wurde aus Übersichtszwecken verzichtet. Außerdem werden die Attribute die einer Rolle zugewiesen sind immer auch als Attribut vermerkt, d.h. die Rollen ersetzten keine Attribute</w:t>
-      </w:r>
-    </w:p>
-    <w:p>
-      <w:pPr>
         <w:pStyle w:val="Heading1"/>
         <w:jc w:val="both"/>
       </w:pPr>
@@ -180,21 +200,7 @@
         <w:jc w:val="both"/>
       </w:pPr>
       <w:r>
-        <w:t xml:space="preserve">Eine Person hat einen Namen, eine Liste von Email Adressen und eine Liste von Telefonnummern, beiden vom Typ String. </w:t>
-      </w:r>
-      <w:commentRangeStart w:id="1"/>
-      <w:r>
-        <w:t>Für die Telefonnummern wurde der Typ String gewählt da man Telefonnummern eher selten als wirkliche Zahlen betrachtet.</w:t>
-      </w:r>
-      <w:commentRangeEnd w:id="1"/>
-      <w:r>
-        <w:rPr>
-          <w:rStyle w:val="CommentReference"/>
-        </w:rPr>
-        <w:commentReference w:id="1"/>
-      </w:r>
-      <w:r>
-        <w:t xml:space="preserve"> Außerdem in einer 1..1 Relation der Adresse ein Ort zugewiesen. Als letztes kennzeichnet ein boolsches Flag, ob es sich bei der Person um einen Dienstleister handelt.</w:t>
+        <w:t>Eine Person hat einen Namen, eine Liste von Email Adressen und eine Liste von Telefonnummern, beiden vom Typ String. Für die Telefonnummern wurde der Typ String gewählt da man Telefonnummern eher selten als wirkliche Zahlen betrachtet. Außerdem in einer 1..1 Relation der Adresse ein Ort zugewiesen. Als letztes kennzeichnet ein boolsches Flag, ob es sich bei der Person um einen Dienstleister handelt.</w:t>
       </w:r>
     </w:p>
     <w:p>
@@ -302,8 +308,6 @@
       <w:r>
         <w:t xml:space="preserve">Außerdem soll er einen Titel tragen können. </w:t>
       </w:r>
-      <w:bookmarkStart w:id="2" w:name="_GoBack"/>
-      <w:bookmarkEnd w:id="2"/>
       <w:r>
         <w:t>Alles ist vom Typ String. Des Weiteren gehören zu einem Ort eine Stadt und eine Postleitzahl. Da es in manche Länder üblich ist die Provinz/Land/Bundesland mit abzuspeichern, gibt es das Attribut Provinz. Als letzes wird das Land abgespeichert.</w:t>
       </w:r>
@@ -469,55 +473,6 @@
     </w:sectPr>
   </w:body>
 </w:document>
-</file>
-
-<file path=word/comments.xml><?xml version="1.0" encoding="utf-8"?>
-<w:comments xmlns:wpc="http://schemas.microsoft.com/office/word/2010/wordprocessingCanvas" xmlns:mc="http://schemas.openxmlformats.org/markup-compatibility/2006" xmlns:o="urn:schemas-microsoft-com:office:office" xmlns:r="http://schemas.openxmlformats.org/officeDocument/2006/relationships" xmlns:m="http://schemas.openxmlformats.org/officeDocument/2006/math" xmlns:v="urn:schemas-microsoft-com:vml" xmlns:wp14="http://schemas.microsoft.com/office/word/2010/wordprocessingDrawing" xmlns:wp="http://schemas.openxmlformats.org/drawingml/2006/wordprocessingDrawing" xmlns:w10="urn:schemas-microsoft-com:office:word" xmlns:w="http://schemas.openxmlformats.org/wordprocessingml/2006/main" xmlns:w14="http://schemas.microsoft.com/office/word/2010/wordml" xmlns:w15="http://schemas.microsoft.com/office/word/2012/wordml" xmlns:wpg="http://schemas.microsoft.com/office/word/2010/wordprocessingGroup" xmlns:wpi="http://schemas.microsoft.com/office/word/2010/wordprocessingInk" xmlns:wne="http://schemas.microsoft.com/office/word/2006/wordml" xmlns:wps="http://schemas.microsoft.com/office/word/2010/wordprocessingShape" mc:Ignorable="w14 w15 wp14">
-  <w:comment w:id="0" w:author="Mueller, Kai" w:date="2016-07-27T10:12:00Z" w:initials="MK">
-    <w:p>
-      <w:pPr>
-        <w:pStyle w:val="CommentText"/>
-      </w:pPr>
-      <w:r>
-        <w:rPr>
-          <w:rStyle w:val="CommentReference"/>
-        </w:rPr>
-        <w:annotationRef/>
-      </w:r>
-    </w:p>
-  </w:comment>
-  <w:comment w:id="1" w:author="Mueller, Kai" w:date="2016-07-16T10:30:00Z" w:initials="MK">
-    <w:p>
-      <w:pPr>
-        <w:pStyle w:val="CommentText"/>
-      </w:pPr>
-      <w:r>
-        <w:rPr>
-          <w:rStyle w:val="CommentReference"/>
-        </w:rPr>
-        <w:annotationRef/>
-      </w:r>
-      <w:r>
-        <w:t>mehr</w:t>
-      </w:r>
-    </w:p>
-  </w:comment>
-</w:comments>
-</file>
-
-<file path=word/commentsExtended.xml><?xml version="1.0" encoding="utf-8"?>
-<w15:commentsEx xmlns:wpc="http://schemas.microsoft.com/office/word/2010/wordprocessingCanvas" xmlns:mc="http://schemas.openxmlformats.org/markup-compatibility/2006" xmlns:o="urn:schemas-microsoft-com:office:office" xmlns:r="http://schemas.openxmlformats.org/officeDocument/2006/relationships" xmlns:m="http://schemas.openxmlformats.org/officeDocument/2006/math" xmlns:v="urn:schemas-microsoft-com:vml" xmlns:wp14="http://schemas.microsoft.com/office/word/2010/wordprocessingDrawing" xmlns:wp="http://schemas.openxmlformats.org/drawingml/2006/wordprocessingDrawing" xmlns:w10="urn:schemas-microsoft-com:office:word" xmlns:w="http://schemas.openxmlformats.org/wordprocessingml/2006/main" xmlns:w14="http://schemas.microsoft.com/office/word/2010/wordml" xmlns:w15="http://schemas.microsoft.com/office/word/2012/wordml" xmlns:wpg="http://schemas.microsoft.com/office/word/2010/wordprocessingGroup" xmlns:wpi="http://schemas.microsoft.com/office/word/2010/wordprocessingInk" xmlns:wne="http://schemas.microsoft.com/office/word/2006/wordml" xmlns:wps="http://schemas.microsoft.com/office/word/2010/wordprocessingShape" mc:Ignorable="w14 w15 wp14">
-  <w15:commentEx w15:paraId="35CF6D4A" w15:done="0"/>
-  <w15:commentEx w15:paraId="48D1A9A3" w15:done="0"/>
-</w15:commentsEx>
-</file>
-
-<file path=word/people.xml><?xml version="1.0" encoding="utf-8"?>
-<w15:people xmlns:wpc="http://schemas.microsoft.com/office/word/2010/wordprocessingCanvas" xmlns:mc="http://schemas.openxmlformats.org/markup-compatibility/2006" xmlns:o="urn:schemas-microsoft-com:office:office" xmlns:r="http://schemas.openxmlformats.org/officeDocument/2006/relationships" xmlns:m="http://schemas.openxmlformats.org/officeDocument/2006/math" xmlns:v="urn:schemas-microsoft-com:vml" xmlns:wp14="http://schemas.microsoft.com/office/word/2010/wordprocessingDrawing" xmlns:wp="http://schemas.openxmlformats.org/drawingml/2006/wordprocessingDrawing" xmlns:w10="urn:schemas-microsoft-com:office:word" xmlns:w="http://schemas.openxmlformats.org/wordprocessingml/2006/main" xmlns:w14="http://schemas.microsoft.com/office/word/2010/wordml" xmlns:w15="http://schemas.microsoft.com/office/word/2012/wordml" xmlns:wpg="http://schemas.microsoft.com/office/word/2010/wordprocessingGroup" xmlns:wpi="http://schemas.microsoft.com/office/word/2010/wordprocessingInk" xmlns:wne="http://schemas.microsoft.com/office/word/2006/wordml" xmlns:wps="http://schemas.microsoft.com/office/word/2010/wordprocessingShape" mc:Ignorable="w14 w15 wp14">
-  <w15:person w15:author="Mueller, Kai">
-    <w15:presenceInfo w15:providerId="AD" w15:userId="S-1-5-21-74642-3284969411-2123768488-667044"/>
-  </w15:person>
-</w15:people>
 </file>
 
 <file path=word/styles.xml><?xml version="1.0" encoding="utf-8"?>
@@ -1427,7 +1382,7 @@
 </file>
 
 <file path=customXml/itemProps1.xml><?xml version="1.0" encoding="utf-8"?>
-<ds:datastoreItem xmlns:ds="http://schemas.openxmlformats.org/officeDocument/2006/customXml" ds:itemID="{2FD819A1-622D-480A-BCF4-36E091B30362}">
+<ds:datastoreItem xmlns:ds="http://schemas.openxmlformats.org/officeDocument/2006/customXml" ds:itemID="{592C7320-F5A9-450D-A68E-EAE0600BA690}">
   <ds:schemaRefs>
     <ds:schemaRef ds:uri="http://schemas.openxmlformats.org/officeDocument/2006/bibliography"/>
   </ds:schemaRefs>

</xml_diff>